<commit_message>
chore: update benchmark report
Co-Authored-By: Claude Haiku 4.5 <noreply@anthropic.com>
</commit_message>
<xml_diff>
--- a/Unity_ERP_Cutlist_SA_Benchmark_Report.docx
+++ b/Unity_ERP_Cutlist_SA_Benchmark_Report.docx
@@ -2617,8 +2617,8 @@
       <w:pPr>
         <w:pBdr>
           <w:top w:val="dashed" w:color="BBBBBB" w:sz="1" w:space="8"/>
+          <w:left w:val="dashed" w:color="BBBBBB" w:sz="1" w:space="8"/>
           <w:bottom w:val="dashed" w:color="BBBBBB" w:sz="1" w:space="8"/>
-          <w:left w:val="dashed" w:color="BBBBBB" w:sz="1" w:space="8"/>
           <w:right w:val="dashed" w:color="BBBBBB" w:sz="1" w:space="8"/>
         </w:pBdr>
         <w:spacing w:before="200" w:after="60"/>
@@ -2657,8 +2657,8 @@
       <w:pPr>
         <w:pBdr>
           <w:top w:val="dashed" w:color="BBBBBB" w:sz="1" w:space="8"/>
+          <w:left w:val="dashed" w:color="BBBBBB" w:sz="1" w:space="8"/>
           <w:bottom w:val="dashed" w:color="BBBBBB" w:sz="1" w:space="8"/>
-          <w:left w:val="dashed" w:color="BBBBBB" w:sz="1" w:space="8"/>
           <w:right w:val="dashed" w:color="BBBBBB" w:sz="1" w:space="8"/>
         </w:pBdr>
         <w:spacing w:before="200" w:after="60"/>
@@ -3269,8 +3269,8 @@
       <w:pPr>
         <w:pBdr>
           <w:top w:val="dashed" w:color="BBBBBB" w:sz="1" w:space="8"/>
+          <w:left w:val="dashed" w:color="BBBBBB" w:sz="1" w:space="8"/>
           <w:bottom w:val="dashed" w:color="BBBBBB" w:sz="1" w:space="8"/>
-          <w:left w:val="dashed" w:color="BBBBBB" w:sz="1" w:space="8"/>
           <w:right w:val="dashed" w:color="BBBBBB" w:sz="1" w:space="8"/>
         </w:pBdr>
         <w:spacing w:before="200" w:after="60"/>
@@ -3544,8 +3544,8 @@
       <w:pPr>
         <w:pBdr>
           <w:top w:val="dashed" w:color="BBBBBB" w:sz="1" w:space="8"/>
+          <w:left w:val="dashed" w:color="BBBBBB" w:sz="1" w:space="8"/>
           <w:bottom w:val="dashed" w:color="BBBBBB" w:sz="1" w:space="8"/>
-          <w:left w:val="dashed" w:color="BBBBBB" w:sz="1" w:space="8"/>
           <w:right w:val="dashed" w:color="BBBBBB" w:sz="1" w:space="8"/>
         </w:pBdr>
         <w:spacing w:before="200" w:after="60"/>

</xml_diff>